<commit_message>
Modifiqué el 206_Consultar_Cliente.docx (Se modificaron los criterios de búsqueda) y Agregué el 212_Crear_Catalogo.docx
</commit_message>
<xml_diff>
--- a/02. Modelado de Requerimientos/Modelo de Casos De Uso/Trazos/Ventas/206_Consultar_Cliente.docx
+++ b/02. Modelado de Requerimientos/Modelo de Casos De Uso/Trazos/Ventas/206_Consultar_Cliente.docx
@@ -4,7 +4,7 @@
   <w:body>
     <w:tbl>
       <w:tblPr>
-        <w:tblStyle w:val="Tablaconcuadrcula"/>
+        <w:tblStyle w:val="TableGrid"/>
         <w:tblW w:w="8472" w:type="dxa"/>
         <w:tblInd w:w="250" w:type="dxa"/>
         <w:tblLayout w:type="fixed"/>
@@ -1299,7 +1299,7 @@
           </w:tcPr>
           <w:p>
             <w:pPr>
-              <w:pStyle w:val="Prrafodelista"/>
+              <w:pStyle w:val="ListParagraph"/>
               <w:numPr>
                 <w:ilvl w:val="0"/>
                 <w:numId w:val="1"/>
@@ -1314,8 +1314,6 @@
             <w:r>
               <w:t xml:space="preserve"> muestra los datos encontrados de los clientes.</w:t>
             </w:r>
-            <w:bookmarkStart w:id="1" w:name="_GoBack"/>
-            <w:bookmarkEnd w:id="1"/>
           </w:p>
         </w:tc>
       </w:tr>
@@ -1375,7 +1373,7 @@
           </w:tcPr>
           <w:p>
             <w:pPr>
-              <w:pStyle w:val="Prrafodelista"/>
+              <w:pStyle w:val="ListParagraph"/>
               <w:numPr>
                 <w:ilvl w:val="0"/>
                 <w:numId w:val="1"/>
@@ -1454,7 +1452,7 @@
           </w:tcPr>
           <w:p>
             <w:pPr>
-              <w:pStyle w:val="Prrafodelista"/>
+              <w:pStyle w:val="ListParagraph"/>
               <w:numPr>
                 <w:ilvl w:val="0"/>
                 <w:numId w:val="3"/>
@@ -1497,7 +1495,7 @@
           </w:tcPr>
           <w:p>
             <w:pPr>
-              <w:pStyle w:val="Prrafodelista"/>
+              <w:pStyle w:val="ListParagraph"/>
               <w:ind w:left="230"/>
             </w:pPr>
           </w:p>
@@ -1520,7 +1518,7 @@
           </w:tcPr>
           <w:p>
             <w:pPr>
-              <w:pStyle w:val="Prrafodelista"/>
+              <w:pStyle w:val="ListParagraph"/>
               <w:numPr>
                 <w:ilvl w:val="0"/>
                 <w:numId w:val="3"/>
@@ -1546,10 +1544,7 @@
               <w:t xml:space="preserve">: </w:t>
             </w:r>
             <w:r>
-              <w:t>Razón social, CUIT o</w:t>
-            </w:r>
-            <w:r>
-              <w:t xml:space="preserve"> Mail</w:t>
+              <w:t>Razón social, CUIT, Provincia o Localidad</w:t>
             </w:r>
             <w:r>
               <w:t>.</w:t>
@@ -1569,7 +1564,7 @@
           </w:tcPr>
           <w:p>
             <w:pPr>
-              <w:pStyle w:val="Prrafodelista"/>
+              <w:pStyle w:val="ListParagraph"/>
               <w:ind w:left="230"/>
             </w:pPr>
           </w:p>
@@ -1592,7 +1587,7 @@
           </w:tcPr>
           <w:p>
             <w:pPr>
-              <w:pStyle w:val="Prrafodelista"/>
+              <w:pStyle w:val="ListParagraph"/>
               <w:numPr>
                 <w:ilvl w:val="0"/>
                 <w:numId w:val="3"/>
@@ -1623,7 +1618,7 @@
           </w:tcPr>
           <w:p>
             <w:pPr>
-              <w:pStyle w:val="Prrafodelista"/>
+              <w:pStyle w:val="ListParagraph"/>
               <w:ind w:left="230"/>
             </w:pPr>
           </w:p>
@@ -1646,7 +1641,7 @@
           </w:tcPr>
           <w:p>
             <w:pPr>
-              <w:pStyle w:val="Prrafodelista"/>
+              <w:pStyle w:val="ListParagraph"/>
               <w:numPr>
                 <w:ilvl w:val="0"/>
                 <w:numId w:val="3"/>
@@ -1683,7 +1678,7 @@
           </w:tcPr>
           <w:p>
             <w:pPr>
-              <w:pStyle w:val="Prrafodelista"/>
+              <w:pStyle w:val="ListParagraph"/>
               <w:numPr>
                 <w:ilvl w:val="1"/>
                 <w:numId w:val="3"/>
@@ -1706,7 +1701,19 @@
           </w:p>
           <w:p>
             <w:pPr>
-              <w:pStyle w:val="Prrafodelista"/>
+              <w:pStyle w:val="ListParagraph"/>
+              <w:numPr>
+                <w:ilvl w:val="2"/>
+                <w:numId w:val="3"/>
+              </w:numPr>
+            </w:pPr>
+            <w:r>
+              <w:t>Se notifica la situación al EV</w:t>
+            </w:r>
+          </w:p>
+          <w:p>
+            <w:pPr>
+              <w:pStyle w:val="ListParagraph"/>
               <w:numPr>
                 <w:ilvl w:val="2"/>
                 <w:numId w:val="3"/>
@@ -1735,7 +1742,7 @@
           </w:tcPr>
           <w:p>
             <w:pPr>
-              <w:pStyle w:val="Prrafodelista"/>
+              <w:pStyle w:val="ListParagraph"/>
               <w:numPr>
                 <w:ilvl w:val="0"/>
                 <w:numId w:val="3"/>
@@ -1772,7 +1779,7 @@
           </w:tcPr>
           <w:p>
             <w:pPr>
-              <w:pStyle w:val="Prrafodelista"/>
+              <w:pStyle w:val="ListParagraph"/>
               <w:ind w:left="230"/>
             </w:pPr>
           </w:p>
@@ -1795,7 +1802,7 @@
           </w:tcPr>
           <w:p>
             <w:pPr>
-              <w:pStyle w:val="Prrafodelista"/>
+              <w:pStyle w:val="ListParagraph"/>
               <w:numPr>
                 <w:ilvl w:val="0"/>
                 <w:numId w:val="3"/>
@@ -1823,7 +1830,7 @@
           </w:tcPr>
           <w:p>
             <w:pPr>
-              <w:pStyle w:val="Prrafodelista"/>
+              <w:pStyle w:val="ListParagraph"/>
               <w:ind w:left="230"/>
             </w:pPr>
           </w:p>
@@ -1846,7 +1853,7 @@
           </w:tcPr>
           <w:p>
             <w:pPr>
-              <w:pStyle w:val="Prrafodelista"/>
+              <w:pStyle w:val="ListParagraph"/>
               <w:numPr>
                 <w:ilvl w:val="0"/>
                 <w:numId w:val="3"/>
@@ -1901,6 +1908,8 @@
             <w:r>
               <w:t xml:space="preserve"> </w:t>
             </w:r>
+            <w:bookmarkStart w:id="1" w:name="_GoBack"/>
+            <w:bookmarkEnd w:id="1"/>
           </w:p>
         </w:tc>
         <w:tc>
@@ -1916,7 +1925,7 @@
           </w:tcPr>
           <w:p>
             <w:pPr>
-              <w:pStyle w:val="Prrafodelista"/>
+              <w:pStyle w:val="ListParagraph"/>
               <w:ind w:left="230"/>
             </w:pPr>
           </w:p>
@@ -1939,7 +1948,7 @@
           </w:tcPr>
           <w:p>
             <w:pPr>
-              <w:pStyle w:val="Prrafodelista"/>
+              <w:pStyle w:val="ListParagraph"/>
               <w:numPr>
                 <w:ilvl w:val="0"/>
                 <w:numId w:val="3"/>
@@ -1967,7 +1976,7 @@
           </w:tcPr>
           <w:p>
             <w:pPr>
-              <w:pStyle w:val="Prrafodelista"/>
+              <w:pStyle w:val="ListParagraph"/>
               <w:ind w:left="230"/>
             </w:pPr>
           </w:p>
@@ -2871,13 +2880,13 @@
     <w:name w:val="Normal"/>
     <w:qFormat/>
   </w:style>
-  <w:style w:type="character" w:default="1" w:styleId="Fuentedeprrafopredeter">
+  <w:style w:type="character" w:default="1" w:styleId="DefaultParagraphFont">
     <w:name w:val="Default Paragraph Font"/>
     <w:uiPriority w:val="1"/>
     <w:semiHidden/>
     <w:unhideWhenUsed/>
   </w:style>
-  <w:style w:type="table" w:default="1" w:styleId="Tablanormal">
+  <w:style w:type="table" w:default="1" w:styleId="TableNormal">
     <w:name w:val="Normal Table"/>
     <w:uiPriority w:val="99"/>
     <w:semiHidden/>
@@ -2892,15 +2901,15 @@
       </w:tblCellMar>
     </w:tblPr>
   </w:style>
-  <w:style w:type="numbering" w:default="1" w:styleId="Sinlista">
+  <w:style w:type="numbering" w:default="1" w:styleId="NoList">
     <w:name w:val="No List"/>
     <w:uiPriority w:val="99"/>
     <w:semiHidden/>
     <w:unhideWhenUsed/>
   </w:style>
-  <w:style w:type="table" w:styleId="Tablaconcuadrcula">
+  <w:style w:type="table" w:styleId="TableGrid">
     <w:name w:val="Table Grid"/>
-    <w:basedOn w:val="Tablanormal"/>
+    <w:basedOn w:val="TableNormal"/>
     <w:uiPriority w:val="59"/>
     <w:rsid w:val="00D842C6"/>
     <w:pPr>
@@ -2924,7 +2933,7 @@
       </w:tblCellMar>
     </w:tblPr>
   </w:style>
-  <w:style w:type="paragraph" w:styleId="Prrafodelista">
+  <w:style w:type="paragraph" w:styleId="ListParagraph">
     <w:name w:val="List Paragraph"/>
     <w:basedOn w:val="Normal"/>
     <w:uiPriority w:val="34"/>
@@ -3098,13 +3107,13 @@
     <w:name w:val="Normal"/>
     <w:qFormat/>
   </w:style>
-  <w:style w:type="character" w:default="1" w:styleId="Fuentedeprrafopredeter">
+  <w:style w:type="character" w:default="1" w:styleId="DefaultParagraphFont">
     <w:name w:val="Default Paragraph Font"/>
     <w:uiPriority w:val="1"/>
     <w:semiHidden/>
     <w:unhideWhenUsed/>
   </w:style>
-  <w:style w:type="table" w:default="1" w:styleId="Tablanormal">
+  <w:style w:type="table" w:default="1" w:styleId="TableNormal">
     <w:name w:val="Normal Table"/>
     <w:uiPriority w:val="99"/>
     <w:semiHidden/>
@@ -3119,15 +3128,15 @@
       </w:tblCellMar>
     </w:tblPr>
   </w:style>
-  <w:style w:type="numbering" w:default="1" w:styleId="Sinlista">
+  <w:style w:type="numbering" w:default="1" w:styleId="NoList">
     <w:name w:val="No List"/>
     <w:uiPriority w:val="99"/>
     <w:semiHidden/>
     <w:unhideWhenUsed/>
   </w:style>
-  <w:style w:type="table" w:styleId="Tablaconcuadrcula">
+  <w:style w:type="table" w:styleId="TableGrid">
     <w:name w:val="Table Grid"/>
-    <w:basedOn w:val="Tablanormal"/>
+    <w:basedOn w:val="TableNormal"/>
     <w:uiPriority w:val="59"/>
     <w:rsid w:val="00D842C6"/>
     <w:pPr>
@@ -3151,7 +3160,7 @@
       </w:tblCellMar>
     </w:tblPr>
   </w:style>
-  <w:style w:type="paragraph" w:styleId="Prrafodelista">
+  <w:style w:type="paragraph" w:styleId="ListParagraph">
     <w:name w:val="List Paragraph"/>
     <w:basedOn w:val="Normal"/>
     <w:uiPriority w:val="34"/>

</xml_diff>

<commit_message>
cambios en consultar cliente
</commit_message>
<xml_diff>
--- a/02. Modelado de Requerimientos/Modelo de Casos De Uso/Trazos/Ventas/206_Consultar_Cliente.docx
+++ b/02. Modelado de Requerimientos/Modelo de Casos De Uso/Trazos/Ventas/206_Consultar_Cliente.docx
@@ -4,7 +4,7 @@
   <w:body>
     <w:tbl>
       <w:tblPr>
-        <w:tblStyle w:val="TableGrid"/>
+        <w:tblStyle w:val="Tablaconcuadrcula"/>
         <w:tblW w:w="8472" w:type="dxa"/>
         <w:tblInd w:w="250" w:type="dxa"/>
         <w:tblLayout w:type="fixed"/>
@@ -1299,7 +1299,7 @@
           </w:tcPr>
           <w:p>
             <w:pPr>
-              <w:pStyle w:val="ListParagraph"/>
+              <w:pStyle w:val="Prrafodelista"/>
               <w:numPr>
                 <w:ilvl w:val="0"/>
                 <w:numId w:val="1"/>
@@ -1373,7 +1373,7 @@
           </w:tcPr>
           <w:p>
             <w:pPr>
-              <w:pStyle w:val="ListParagraph"/>
+              <w:pStyle w:val="Prrafodelista"/>
               <w:numPr>
                 <w:ilvl w:val="0"/>
                 <w:numId w:val="1"/>
@@ -1452,7 +1452,7 @@
           </w:tcPr>
           <w:p>
             <w:pPr>
-              <w:pStyle w:val="ListParagraph"/>
+              <w:pStyle w:val="Prrafodelista"/>
               <w:numPr>
                 <w:ilvl w:val="0"/>
                 <w:numId w:val="3"/>
@@ -1495,7 +1495,7 @@
           </w:tcPr>
           <w:p>
             <w:pPr>
-              <w:pStyle w:val="ListParagraph"/>
+              <w:pStyle w:val="Prrafodelista"/>
               <w:ind w:left="230"/>
             </w:pPr>
           </w:p>
@@ -1518,7 +1518,7 @@
           </w:tcPr>
           <w:p>
             <w:pPr>
-              <w:pStyle w:val="ListParagraph"/>
+              <w:pStyle w:val="Prrafodelista"/>
               <w:numPr>
                 <w:ilvl w:val="0"/>
                 <w:numId w:val="3"/>
@@ -1526,28 +1526,10 @@
               <w:ind w:hanging="198"/>
             </w:pPr>
             <w:r>
-              <w:t>El</w:t>
-            </w:r>
-            <w:r>
-              <w:t xml:space="preserve"> </w:t>
-            </w:r>
-            <w:r>
-              <w:t>Sistema</w:t>
-            </w:r>
-            <w:r>
-              <w:t xml:space="preserve"> solicita que se ingrese al menos uno de </w:t>
-            </w:r>
-            <w:r>
-              <w:t>los siguientes datos de la empresa cliente</w:t>
-            </w:r>
-            <w:r>
-              <w:t xml:space="preserve">: </w:t>
-            </w:r>
-            <w:r>
-              <w:t>Razón social, CUIT, Provincia o Localidad</w:t>
-            </w:r>
-            <w:r>
-              <w:t>.</w:t>
+              <w:t xml:space="preserve">El </w:t>
+            </w:r>
+            <w:r>
+              <w:t>EV busca el cliente mediante los filtros proporcionados.</w:t>
             </w:r>
           </w:p>
         </w:tc>
@@ -1564,7 +1546,7 @@
           </w:tcPr>
           <w:p>
             <w:pPr>
-              <w:pStyle w:val="ListParagraph"/>
+              <w:pStyle w:val="Prrafodelista"/>
               <w:ind w:left="230"/>
             </w:pPr>
           </w:p>
@@ -1587,7 +1569,7 @@
           </w:tcPr>
           <w:p>
             <w:pPr>
-              <w:pStyle w:val="ListParagraph"/>
+              <w:pStyle w:val="Prrafodelista"/>
               <w:numPr>
                 <w:ilvl w:val="0"/>
                 <w:numId w:val="3"/>
@@ -1595,13 +1577,19 @@
               <w:ind w:hanging="198"/>
             </w:pPr>
             <w:r>
-              <w:t xml:space="preserve">El EV ingresa al menos uno de los datos solicitados y selecciona la opción </w:t>
-            </w:r>
-            <w:r>
-              <w:rPr>
-                <w:i/>
-              </w:rPr>
-              <w:t>Buscar.</w:t>
+              <w:t xml:space="preserve">El </w:t>
+            </w:r>
+            <w:r>
+              <w:t>Sistema</w:t>
+            </w:r>
+            <w:r>
+              <w:t xml:space="preserve">, acorde a los datos ingresados, realiza </w:t>
+            </w:r>
+            <w:r>
+              <w:t xml:space="preserve">la búsqueda y </w:t>
+            </w:r>
+            <w:r>
+              <w:t>obtiene resultados.</w:t>
             </w:r>
           </w:p>
         </w:tc>
@@ -1618,67 +1606,7 @@
           </w:tcPr>
           <w:p>
             <w:pPr>
-              <w:pStyle w:val="ListParagraph"/>
-              <w:ind w:left="230"/>
-            </w:pPr>
-          </w:p>
-        </w:tc>
-      </w:tr>
-      <w:tr>
-        <w:trPr>
-          <w:cantSplit/>
-        </w:trPr>
-        <w:tc>
-          <w:tcPr>
-            <w:tcW w:w="3878" w:type="dxa"/>
-            <w:gridSpan w:val="5"/>
-            <w:tcBorders>
-              <w:top w:val="single" w:sz="4" w:space="0" w:color="auto"/>
-              <w:left w:val="single" w:sz="4" w:space="0" w:color="auto"/>
-              <w:bottom w:val="single" w:sz="4" w:space="0" w:color="auto"/>
-              <w:right w:val="single" w:sz="4" w:space="0" w:color="auto"/>
-            </w:tcBorders>
-          </w:tcPr>
-          <w:p>
-            <w:pPr>
-              <w:pStyle w:val="ListParagraph"/>
-              <w:numPr>
-                <w:ilvl w:val="0"/>
-                <w:numId w:val="3"/>
-              </w:numPr>
-              <w:ind w:hanging="198"/>
-            </w:pPr>
-            <w:r>
-              <w:t xml:space="preserve">El </w:t>
-            </w:r>
-            <w:r>
-              <w:t>Sistema</w:t>
-            </w:r>
-            <w:r>
-              <w:t xml:space="preserve">, acorde a los datos ingresados, realiza </w:t>
-            </w:r>
-            <w:r>
-              <w:t xml:space="preserve">la búsqueda y </w:t>
-            </w:r>
-            <w:r>
-              <w:t>obtiene resultados.</w:t>
-            </w:r>
-          </w:p>
-        </w:tc>
-        <w:tc>
-          <w:tcPr>
-            <w:tcW w:w="4594" w:type="dxa"/>
-            <w:gridSpan w:val="6"/>
-            <w:tcBorders>
-              <w:top w:val="single" w:sz="4" w:space="0" w:color="auto"/>
-              <w:left w:val="single" w:sz="4" w:space="0" w:color="auto"/>
-              <w:bottom w:val="single" w:sz="4" w:space="0" w:color="auto"/>
-              <w:right w:val="single" w:sz="4" w:space="0" w:color="auto"/>
-            </w:tcBorders>
-          </w:tcPr>
-          <w:p>
-            <w:pPr>
-              <w:pStyle w:val="ListParagraph"/>
+              <w:pStyle w:val="Prrafodelista"/>
               <w:numPr>
                 <w:ilvl w:val="1"/>
                 <w:numId w:val="3"/>
@@ -1701,7 +1629,7 @@
           </w:p>
           <w:p>
             <w:pPr>
-              <w:pStyle w:val="ListParagraph"/>
+              <w:pStyle w:val="Prrafodelista"/>
               <w:numPr>
                 <w:ilvl w:val="2"/>
                 <w:numId w:val="3"/>
@@ -1713,7 +1641,7 @@
           </w:p>
           <w:p>
             <w:pPr>
-              <w:pStyle w:val="ListParagraph"/>
+              <w:pStyle w:val="Prrafodelista"/>
               <w:numPr>
                 <w:ilvl w:val="2"/>
                 <w:numId w:val="3"/>
@@ -1742,7 +1670,7 @@
           </w:tcPr>
           <w:p>
             <w:pPr>
-              <w:pStyle w:val="ListParagraph"/>
+              <w:pStyle w:val="Prrafodelista"/>
               <w:numPr>
                 <w:ilvl w:val="0"/>
                 <w:numId w:val="3"/>
@@ -1779,7 +1707,7 @@
           </w:tcPr>
           <w:p>
             <w:pPr>
-              <w:pStyle w:val="ListParagraph"/>
+              <w:pStyle w:val="Prrafodelista"/>
               <w:ind w:left="230"/>
             </w:pPr>
           </w:p>
@@ -1802,7 +1730,7 @@
           </w:tcPr>
           <w:p>
             <w:pPr>
-              <w:pStyle w:val="ListParagraph"/>
+              <w:pStyle w:val="Prrafodelista"/>
               <w:numPr>
                 <w:ilvl w:val="0"/>
                 <w:numId w:val="3"/>
@@ -1830,7 +1758,7 @@
           </w:tcPr>
           <w:p>
             <w:pPr>
-              <w:pStyle w:val="ListParagraph"/>
+              <w:pStyle w:val="Prrafodelista"/>
               <w:ind w:left="230"/>
             </w:pPr>
           </w:p>
@@ -1853,7 +1781,7 @@
           </w:tcPr>
           <w:p>
             <w:pPr>
-              <w:pStyle w:val="ListParagraph"/>
+              <w:pStyle w:val="Prrafodelista"/>
               <w:numPr>
                 <w:ilvl w:val="0"/>
                 <w:numId w:val="3"/>
@@ -1900,7 +1828,11 @@
               <w:t>s (altura, código postal, calle, barrio, localidad, provincia)</w:t>
             </w:r>
             <w:r>
-              <w:t xml:space="preserve"> Teléfono, Celular, fax, </w:t>
+              <w:t xml:space="preserve"> </w:t>
+            </w:r>
+            <w:bookmarkStart w:id="1" w:name="_GoBack"/>
+            <w:r>
+              <w:t xml:space="preserve">Teléfono, Celular, fax, </w:t>
             </w:r>
             <w:r>
               <w:t>y de los responsables sus nombres, apellidos y mail.</w:t>
@@ -1908,7 +1840,6 @@
             <w:r>
               <w:t xml:space="preserve"> </w:t>
             </w:r>
-            <w:bookmarkStart w:id="1" w:name="_GoBack"/>
             <w:bookmarkEnd w:id="1"/>
           </w:p>
         </w:tc>
@@ -1925,7 +1856,7 @@
           </w:tcPr>
           <w:p>
             <w:pPr>
-              <w:pStyle w:val="ListParagraph"/>
+              <w:pStyle w:val="Prrafodelista"/>
               <w:ind w:left="230"/>
             </w:pPr>
           </w:p>
@@ -1948,7 +1879,7 @@
           </w:tcPr>
           <w:p>
             <w:pPr>
-              <w:pStyle w:val="ListParagraph"/>
+              <w:pStyle w:val="Prrafodelista"/>
               <w:numPr>
                 <w:ilvl w:val="0"/>
                 <w:numId w:val="3"/>
@@ -1976,7 +1907,7 @@
           </w:tcPr>
           <w:p>
             <w:pPr>
-              <w:pStyle w:val="ListParagraph"/>
+              <w:pStyle w:val="Prrafodelista"/>
               <w:ind w:left="230"/>
             </w:pPr>
           </w:p>
@@ -2104,7 +2035,6 @@
               <w:rPr>
                 <w:b/>
               </w:rPr>
-              <w:lastRenderedPageBreak/>
               <w:t>Asociaciones de Extensión</w:t>
             </w:r>
             <w:r>
@@ -2266,6 +2196,7 @@
               <w:rPr>
                 <w:b/>
               </w:rPr>
+              <w:lastRenderedPageBreak/>
               <w:t>CU al que se Extiende</w:t>
             </w:r>
             <w:r>
@@ -2880,13 +2811,13 @@
     <w:name w:val="Normal"/>
     <w:qFormat/>
   </w:style>
-  <w:style w:type="character" w:default="1" w:styleId="DefaultParagraphFont">
+  <w:style w:type="character" w:default="1" w:styleId="Fuentedeprrafopredeter">
     <w:name w:val="Default Paragraph Font"/>
     <w:uiPriority w:val="1"/>
     <w:semiHidden/>
     <w:unhideWhenUsed/>
   </w:style>
-  <w:style w:type="table" w:default="1" w:styleId="TableNormal">
+  <w:style w:type="table" w:default="1" w:styleId="Tablanormal">
     <w:name w:val="Normal Table"/>
     <w:uiPriority w:val="99"/>
     <w:semiHidden/>
@@ -2901,15 +2832,15 @@
       </w:tblCellMar>
     </w:tblPr>
   </w:style>
-  <w:style w:type="numbering" w:default="1" w:styleId="NoList">
+  <w:style w:type="numbering" w:default="1" w:styleId="Sinlista">
     <w:name w:val="No List"/>
     <w:uiPriority w:val="99"/>
     <w:semiHidden/>
     <w:unhideWhenUsed/>
   </w:style>
-  <w:style w:type="table" w:styleId="TableGrid">
+  <w:style w:type="table" w:styleId="Tablaconcuadrcula">
     <w:name w:val="Table Grid"/>
-    <w:basedOn w:val="TableNormal"/>
+    <w:basedOn w:val="Tablanormal"/>
     <w:uiPriority w:val="59"/>
     <w:rsid w:val="00D842C6"/>
     <w:pPr>
@@ -2933,7 +2864,7 @@
       </w:tblCellMar>
     </w:tblPr>
   </w:style>
-  <w:style w:type="paragraph" w:styleId="ListParagraph">
+  <w:style w:type="paragraph" w:styleId="Prrafodelista">
     <w:name w:val="List Paragraph"/>
     <w:basedOn w:val="Normal"/>
     <w:uiPriority w:val="34"/>
@@ -3107,13 +3038,13 @@
     <w:name w:val="Normal"/>
     <w:qFormat/>
   </w:style>
-  <w:style w:type="character" w:default="1" w:styleId="DefaultParagraphFont">
+  <w:style w:type="character" w:default="1" w:styleId="Fuentedeprrafopredeter">
     <w:name w:val="Default Paragraph Font"/>
     <w:uiPriority w:val="1"/>
     <w:semiHidden/>
     <w:unhideWhenUsed/>
   </w:style>
-  <w:style w:type="table" w:default="1" w:styleId="TableNormal">
+  <w:style w:type="table" w:default="1" w:styleId="Tablanormal">
     <w:name w:val="Normal Table"/>
     <w:uiPriority w:val="99"/>
     <w:semiHidden/>
@@ -3128,15 +3059,15 @@
       </w:tblCellMar>
     </w:tblPr>
   </w:style>
-  <w:style w:type="numbering" w:default="1" w:styleId="NoList">
+  <w:style w:type="numbering" w:default="1" w:styleId="Sinlista">
     <w:name w:val="No List"/>
     <w:uiPriority w:val="99"/>
     <w:semiHidden/>
     <w:unhideWhenUsed/>
   </w:style>
-  <w:style w:type="table" w:styleId="TableGrid">
+  <w:style w:type="table" w:styleId="Tablaconcuadrcula">
     <w:name w:val="Table Grid"/>
-    <w:basedOn w:val="TableNormal"/>
+    <w:basedOn w:val="Tablanormal"/>
     <w:uiPriority w:val="59"/>
     <w:rsid w:val="00D842C6"/>
     <w:pPr>
@@ -3160,7 +3091,7 @@
       </w:tblCellMar>
     </w:tblPr>
   </w:style>
-  <w:style w:type="paragraph" w:styleId="ListParagraph">
+  <w:style w:type="paragraph" w:styleId="Prrafodelista">
     <w:name w:val="List Paragraph"/>
     <w:basedOn w:val="Normal"/>
     <w:uiPriority w:val="34"/>
@@ -3185,34 +3116,34 @@
         <a:sysClr val="window" lastClr="FFFFFF"/>
       </a:lt1>
       <a:dk2>
-        <a:srgbClr xmlns:mc="http://schemas.openxmlformats.org/markup-compatibility/2006" xmlns:a14="http://schemas.microsoft.com/office/drawing/2010/main" val="1F497D" mc:Ignorable=""/>
+        <a:srgbClr val="1F497D"/>
       </a:dk2>
       <a:lt2>
-        <a:srgbClr xmlns:mc="http://schemas.openxmlformats.org/markup-compatibility/2006" xmlns:a14="http://schemas.microsoft.com/office/drawing/2010/main" val="EEECE1" mc:Ignorable=""/>
+        <a:srgbClr val="EEECE1"/>
       </a:lt2>
       <a:accent1>
-        <a:srgbClr xmlns:mc="http://schemas.openxmlformats.org/markup-compatibility/2006" xmlns:a14="http://schemas.microsoft.com/office/drawing/2010/main" val="4F81BD" mc:Ignorable=""/>
+        <a:srgbClr val="4F81BD"/>
       </a:accent1>
       <a:accent2>
-        <a:srgbClr xmlns:mc="http://schemas.openxmlformats.org/markup-compatibility/2006" xmlns:a14="http://schemas.microsoft.com/office/drawing/2010/main" val="C0504D" mc:Ignorable=""/>
+        <a:srgbClr val="C0504D"/>
       </a:accent2>
       <a:accent3>
-        <a:srgbClr xmlns:mc="http://schemas.openxmlformats.org/markup-compatibility/2006" xmlns:a14="http://schemas.microsoft.com/office/drawing/2010/main" val="9BBB59" mc:Ignorable=""/>
+        <a:srgbClr val="9BBB59"/>
       </a:accent3>
       <a:accent4>
-        <a:srgbClr xmlns:mc="http://schemas.openxmlformats.org/markup-compatibility/2006" xmlns:a14="http://schemas.microsoft.com/office/drawing/2010/main" val="8064A2" mc:Ignorable=""/>
+        <a:srgbClr val="8064A2"/>
       </a:accent4>
       <a:accent5>
-        <a:srgbClr xmlns:mc="http://schemas.openxmlformats.org/markup-compatibility/2006" xmlns:a14="http://schemas.microsoft.com/office/drawing/2010/main" val="4BACC6" mc:Ignorable=""/>
+        <a:srgbClr val="4BACC6"/>
       </a:accent5>
       <a:accent6>
-        <a:srgbClr xmlns:mc="http://schemas.openxmlformats.org/markup-compatibility/2006" xmlns:a14="http://schemas.microsoft.com/office/drawing/2010/main" val="F79646" mc:Ignorable=""/>
+        <a:srgbClr val="F79646"/>
       </a:accent6>
       <a:hlink>
-        <a:srgbClr xmlns:mc="http://schemas.openxmlformats.org/markup-compatibility/2006" xmlns:a14="http://schemas.microsoft.com/office/drawing/2010/main" val="0000FF" mc:Ignorable=""/>
+        <a:srgbClr val="0000FF"/>
       </a:hlink>
       <a:folHlink>
-        <a:srgbClr xmlns:mc="http://schemas.openxmlformats.org/markup-compatibility/2006" xmlns:a14="http://schemas.microsoft.com/office/drawing/2010/main" val="800080" mc:Ignorable=""/>
+        <a:srgbClr val="800080"/>
       </a:folHlink>
     </a:clrScheme>
     <a:fontScheme name="Office">
@@ -3366,7 +3297,7 @@
         <a:effectStyle>
           <a:effectLst>
             <a:outerShdw blurRad="40000" dist="20000" dir="5400000" rotWithShape="0">
-              <a:srgbClr xmlns:mc="http://schemas.openxmlformats.org/markup-compatibility/2006" xmlns:a14="http://schemas.microsoft.com/office/drawing/2010/main" val="000000" mc:Ignorable="">
+              <a:srgbClr val="000000">
                 <a:alpha val="38000"/>
               </a:srgbClr>
             </a:outerShdw>
@@ -3375,7 +3306,7 @@
         <a:effectStyle>
           <a:effectLst>
             <a:outerShdw blurRad="40000" dist="23000" dir="5400000" rotWithShape="0">
-              <a:srgbClr xmlns:mc="http://schemas.openxmlformats.org/markup-compatibility/2006" xmlns:a14="http://schemas.microsoft.com/office/drawing/2010/main" val="000000" mc:Ignorable="">
+              <a:srgbClr val="000000">
                 <a:alpha val="35000"/>
               </a:srgbClr>
             </a:outerShdw>
@@ -3384,7 +3315,7 @@
         <a:effectStyle>
           <a:effectLst>
             <a:outerShdw blurRad="40000" dist="23000" dir="5400000" rotWithShape="0">
-              <a:srgbClr xmlns:mc="http://schemas.openxmlformats.org/markup-compatibility/2006" xmlns:a14="http://schemas.microsoft.com/office/drawing/2010/main" val="000000" mc:Ignorable="">
+              <a:srgbClr val="000000">
                 <a:alpha val="35000"/>
               </a:srgbClr>
             </a:outerShdw>

</xml_diff>